<commit_message>
Marin Gracia Ana Luisa
Se agregò la imagen nùmero 4
</commit_message>
<xml_diff>
--- a/Collage (2).docx
+++ b/Collage (2).docx
@@ -1,8 +1,7 @@
 
 <file path=word/document.xml><?xml version="1.0" encoding="utf-8"?>
-<w:document xmlns:wpc="http://schemas.microsoft.com/office/word/2010/wordprocessingCanvas" xmlns:mc="http://schemas.openxmlformats.org/markup-compatibility/2006" xmlns:o="urn:schemas-microsoft-com:office:office" xmlns:r="http://schemas.openxmlformats.org/officeDocument/2006/relationships" xmlns:m="http://schemas.openxmlformats.org/officeDocument/2006/math" xmlns:v="urn:schemas-microsoft-com:vml" xmlns:wp14="http://schemas.microsoft.com/office/word/2010/wordprocessingDrawing" xmlns:wp="http://schemas.openxmlformats.org/drawingml/2006/wordprocessingDrawing" xmlns:w10="urn:schemas-microsoft-com:office:word" xmlns:w="http://schemas.openxmlformats.org/wordprocessingml/2006/main" xmlns:w14="http://schemas.microsoft.com/office/word/2010/wordml" xmlns:w15="http://schemas.microsoft.com/office/word/2012/wordml" xmlns:wpg="http://schemas.microsoft.com/office/word/2010/wordprocessingGroup" xmlns:wpi="http://schemas.microsoft.com/office/word/2010/wordprocessingInk" xmlns:wne="http://schemas.microsoft.com/office/word/2006/wordml" xmlns:wps="http://schemas.microsoft.com/office/word/2010/wordprocessingShape" mc:Ignorable="w14 w15 wp14">
+<w:document xmlns:wpc="http://schemas.microsoft.com/office/word/2010/wordprocessingCanvas" xmlns:cx="http://schemas.microsoft.com/office/drawing/2014/chartex" xmlns:cx1="http://schemas.microsoft.com/office/drawing/2015/9/8/chartex" xmlns:cx2="http://schemas.microsoft.com/office/drawing/2015/10/21/chartex" xmlns:mc="http://schemas.openxmlformats.org/markup-compatibility/2006" xmlns:o="urn:schemas-microsoft-com:office:office" xmlns:r="http://schemas.openxmlformats.org/officeDocument/2006/relationships" xmlns:m="http://schemas.openxmlformats.org/officeDocument/2006/math" xmlns:v="urn:schemas-microsoft-com:vml" xmlns:wp14="http://schemas.microsoft.com/office/word/2010/wordprocessingDrawing" xmlns:wp="http://schemas.openxmlformats.org/drawingml/2006/wordprocessingDrawing" xmlns:w10="urn:schemas-microsoft-com:office:word" xmlns:w="http://schemas.openxmlformats.org/wordprocessingml/2006/main" xmlns:w14="http://schemas.microsoft.com/office/word/2010/wordml" xmlns:w15="http://schemas.microsoft.com/office/word/2012/wordml" xmlns:w16se="http://schemas.microsoft.com/office/word/2015/wordml/symex" xmlns:wpg="http://schemas.microsoft.com/office/word/2010/wordprocessingGroup" xmlns:wpi="http://schemas.microsoft.com/office/word/2010/wordprocessingInk" xmlns:wne="http://schemas.microsoft.com/office/word/2006/wordml" xmlns:wps="http://schemas.microsoft.com/office/word/2010/wordprocessingShape" mc:Ignorable="w14 w15 w16se wp14">
   <w:body>
-    <w:p/>
     <w:p>
       <w:r>
         <w:rPr>
@@ -10,15 +9,15 @@
           <w:lang w:eastAsia="es-MX"/>
         </w:rPr>
         <w:drawing>
-          <wp:anchor distT="0" distB="0" distL="114300" distR="114300" simplePos="0" relativeHeight="251659264" behindDoc="0" locked="0" layoutInCell="1" allowOverlap="1" wp14:anchorId="02AC4B73" wp14:editId="26D7372C">
+          <wp:anchor distT="0" distB="0" distL="114300" distR="114300" simplePos="0" relativeHeight="251659264" behindDoc="0" locked="0" layoutInCell="1" allowOverlap="1" wp14:anchorId="63C49A00" wp14:editId="0854D50F">
             <wp:simplePos x="0" y="0"/>
             <wp:positionH relativeFrom="margin">
-              <wp:align>right</wp:align>
+              <wp:posOffset>4324985</wp:posOffset>
             </wp:positionH>
             <wp:positionV relativeFrom="paragraph">
-              <wp:posOffset>333375</wp:posOffset>
+              <wp:posOffset>0</wp:posOffset>
             </wp:positionV>
-            <wp:extent cx="2705100" cy="1695450"/>
+            <wp:extent cx="4171950" cy="2614295"/>
             <wp:effectExtent l="0" t="0" r="0" b="0"/>
             <wp:wrapSquare wrapText="bothSides"/>
             <wp:docPr id="3" name="Imagen 3" descr="C:\Users\Lidia\Desktop\images.jpg"/>
@@ -50,7 +49,7 @@
                   <pic:spPr bwMode="auto">
                     <a:xfrm>
                       <a:off x="0" y="0"/>
-                      <a:ext cx="2705100" cy="1695450"/>
+                      <a:ext cx="4171950" cy="2614295"/>
                     </a:xfrm>
                     <a:prstGeom prst="rect">
                       <a:avLst/>
@@ -72,24 +71,22 @@
           </wp:anchor>
         </w:drawing>
       </w:r>
-    </w:p>
-    <w:p>
       <w:r>
         <w:rPr>
           <w:noProof/>
           <w:lang w:eastAsia="es-MX"/>
         </w:rPr>
         <w:drawing>
-          <wp:anchor distT="0" distB="0" distL="114300" distR="114300" simplePos="0" relativeHeight="251658240" behindDoc="0" locked="0" layoutInCell="1" allowOverlap="1" wp14:anchorId="2F2D10E4" wp14:editId="6EEDD63D">
+          <wp:anchor distT="0" distB="0" distL="114300" distR="114300" simplePos="0" relativeHeight="251658240" behindDoc="0" locked="0" layoutInCell="1" allowOverlap="1" wp14:anchorId="711B1B26" wp14:editId="37ED68A8">
             <wp:simplePos x="0" y="0"/>
             <wp:positionH relativeFrom="margin">
-              <wp:align>left</wp:align>
+              <wp:posOffset>-304800</wp:posOffset>
             </wp:positionH>
             <wp:positionV relativeFrom="paragraph">
-              <wp:posOffset>239395</wp:posOffset>
+              <wp:posOffset>0</wp:posOffset>
             </wp:positionV>
-            <wp:extent cx="2687320" cy="1762760"/>
-            <wp:effectExtent l="0" t="0" r="0" b="8890"/>
+            <wp:extent cx="4022090" cy="2638425"/>
+            <wp:effectExtent l="0" t="0" r="0" b="9525"/>
             <wp:wrapSquare wrapText="bothSides"/>
             <wp:docPr id="1" name="Imagen 1" descr="https://upload.wikimedia.org/wikipedia/commons/thumb/5/55/Sasso_lungo_da_passo_pordoi.jpg/270px-Sasso_lungo_da_passo_pordoi.jpg"/>
             <wp:cNvGraphicFramePr>
@@ -120,78 +117,7 @@
                   <pic:spPr bwMode="auto">
                     <a:xfrm>
                       <a:off x="0" y="0"/>
-                      <a:ext cx="2687320" cy="1762760"/>
-                    </a:xfrm>
-                    <a:prstGeom prst="rect">
-                      <a:avLst/>
-                    </a:prstGeom>
-                    <a:noFill/>
-                    <a:ln>
-                      <a:noFill/>
-                    </a:ln>
-                  </pic:spPr>
-                </pic:pic>
-              </a:graphicData>
-            </a:graphic>
-            <wp14:sizeRelH relativeFrom="page">
-              <wp14:pctWidth>0</wp14:pctWidth>
-            </wp14:sizeRelH>
-            <wp14:sizeRelV relativeFrom="page">
-              <wp14:pctHeight>0</wp14:pctHeight>
-            </wp14:sizeRelV>
-          </wp:anchor>
-        </w:drawing>
-      </w:r>
-    </w:p>
-    <w:p/>
-    <w:p>
-      <w:r>
-        <w:rPr>
-          <w:noProof/>
-          <w:lang w:eastAsia="es-MX"/>
-        </w:rPr>
-        <w:drawing>
-          <wp:anchor distT="0" distB="0" distL="114300" distR="114300" simplePos="0" relativeHeight="251660288" behindDoc="0" locked="0" layoutInCell="1" allowOverlap="1" wp14:anchorId="2C11F544" wp14:editId="47FAEF5E">
-            <wp:simplePos x="0" y="0"/>
-            <wp:positionH relativeFrom="margin">
-              <wp:align>left</wp:align>
-            </wp:positionH>
-            <wp:positionV relativeFrom="paragraph">
-              <wp:posOffset>222885</wp:posOffset>
-            </wp:positionV>
-            <wp:extent cx="2651125" cy="1590675"/>
-            <wp:effectExtent l="0" t="0" r="0" b="9525"/>
-            <wp:wrapSquare wrapText="bothSides"/>
-            <wp:docPr id="2" name="Imagen 2" descr="http://files.genial.guru/files/news/part_1/18755/preview-650x390-650-1439205341.jpg"/>
-            <wp:cNvGraphicFramePr>
-              <a:graphicFrameLocks xmlns:a="http://schemas.openxmlformats.org/drawingml/2006/main" noChangeAspect="1"/>
-            </wp:cNvGraphicFramePr>
-            <a:graphic xmlns:a="http://schemas.openxmlformats.org/drawingml/2006/main">
-              <a:graphicData uri="http://schemas.openxmlformats.org/drawingml/2006/picture">
-                <pic:pic xmlns:pic="http://schemas.openxmlformats.org/drawingml/2006/picture">
-                  <pic:nvPicPr>
-                    <pic:cNvPr id="0" name="Picture 1" descr="http://files.genial.guru/files/news/part_1/18755/preview-650x390-650-1439205341.jpg"/>
-                    <pic:cNvPicPr>
-                      <a:picLocks noChangeAspect="1" noChangeArrowheads="1"/>
-                    </pic:cNvPicPr>
-                  </pic:nvPicPr>
-                  <pic:blipFill>
-                    <a:blip r:embed="rId6" cstate="print">
-                      <a:extLst>
-                        <a:ext uri="{28A0092B-C50C-407E-A947-70E740481C1C}">
-                          <a14:useLocalDpi xmlns:a14="http://schemas.microsoft.com/office/drawing/2010/main" val="0"/>
-                        </a:ext>
-                      </a:extLst>
-                    </a:blip>
-                    <a:srcRect/>
-                    <a:stretch>
-                      <a:fillRect/>
-                    </a:stretch>
-                  </pic:blipFill>
-                  <pic:spPr bwMode="auto">
-                    <a:xfrm>
-                      <a:off x="0" y="0"/>
-                      <a:ext cx="2651125" cy="1590675"/>
+                      <a:ext cx="4022090" cy="2638425"/>
                     </a:xfrm>
                     <a:prstGeom prst="rect">
                       <a:avLst/>
@@ -216,6 +142,10 @@
     </w:p>
     <w:p/>
     <w:p/>
+    <w:p/>
+    <w:p/>
+    <w:p/>
+    <w:p/>
     <w:p>
       <w:pPr>
         <w:tabs>
@@ -223,11 +153,155 @@
         </w:tabs>
       </w:pPr>
       <w:bookmarkStart w:id="0" w:name="_GoBack"/>
+      <w:r>
+        <w:rPr>
+          <w:noProof/>
+          <w:lang w:eastAsia="es-MX"/>
+        </w:rPr>
+        <w:drawing>
+          <wp:anchor distT="0" distB="0" distL="114300" distR="114300" simplePos="0" relativeHeight="251661312" behindDoc="0" locked="0" layoutInCell="1" allowOverlap="1" wp14:anchorId="415F93D7" wp14:editId="0AB77607">
+            <wp:simplePos x="0" y="0"/>
+            <wp:positionH relativeFrom="margin">
+              <wp:align>right</wp:align>
+            </wp:positionH>
+            <wp:positionV relativeFrom="paragraph">
+              <wp:posOffset>828040</wp:posOffset>
+            </wp:positionV>
+            <wp:extent cx="3989705" cy="2771775"/>
+            <wp:effectExtent l="0" t="0" r="0" b="9525"/>
+            <wp:wrapThrough wrapText="bothSides">
+              <wp:wrapPolygon edited="0">
+                <wp:start x="0" y="0"/>
+                <wp:lineTo x="0" y="21526"/>
+                <wp:lineTo x="21452" y="21526"/>
+                <wp:lineTo x="21452" y="0"/>
+                <wp:lineTo x="0" y="0"/>
+              </wp:wrapPolygon>
+            </wp:wrapThrough>
+            <wp:docPr id="4" name="Imagen 4" descr="http://4.bp.blogspot.com/--obrVhPaqOg/VHYs3N02xUI/AAAAAAAAEXs/qWk37e0lrvc/s1600/Fryxellsee_Opt.jpg"/>
+            <wp:cNvGraphicFramePr>
+              <a:graphicFrameLocks xmlns:a="http://schemas.openxmlformats.org/drawingml/2006/main" noChangeAspect="1"/>
+            </wp:cNvGraphicFramePr>
+            <a:graphic xmlns:a="http://schemas.openxmlformats.org/drawingml/2006/main">
+              <a:graphicData uri="http://schemas.openxmlformats.org/drawingml/2006/picture">
+                <pic:pic xmlns:pic="http://schemas.openxmlformats.org/drawingml/2006/picture">
+                  <pic:nvPicPr>
+                    <pic:cNvPr id="0" name="Picture 1" descr="http://4.bp.blogspot.com/--obrVhPaqOg/VHYs3N02xUI/AAAAAAAAEXs/qWk37e0lrvc/s1600/Fryxellsee_Opt.jpg"/>
+                    <pic:cNvPicPr>
+                      <a:picLocks noChangeAspect="1" noChangeArrowheads="1"/>
+                    </pic:cNvPicPr>
+                  </pic:nvPicPr>
+                  <pic:blipFill>
+                    <a:blip r:embed="rId6" cstate="print">
+                      <a:extLst>
+                        <a:ext uri="{28A0092B-C50C-407E-A947-70E740481C1C}">
+                          <a14:useLocalDpi xmlns:a14="http://schemas.microsoft.com/office/drawing/2010/main" val="0"/>
+                        </a:ext>
+                      </a:extLst>
+                    </a:blip>
+                    <a:srcRect/>
+                    <a:stretch>
+                      <a:fillRect/>
+                    </a:stretch>
+                  </pic:blipFill>
+                  <pic:spPr bwMode="auto">
+                    <a:xfrm>
+                      <a:off x="0" y="0"/>
+                      <a:ext cx="3989705" cy="2771775"/>
+                    </a:xfrm>
+                    <a:prstGeom prst="rect">
+                      <a:avLst/>
+                    </a:prstGeom>
+                    <a:noFill/>
+                    <a:ln>
+                      <a:noFill/>
+                    </a:ln>
+                  </pic:spPr>
+                </pic:pic>
+              </a:graphicData>
+            </a:graphic>
+            <wp14:sizeRelH relativeFrom="page">
+              <wp14:pctWidth>0</wp14:pctWidth>
+            </wp14:sizeRelH>
+            <wp14:sizeRelV relativeFrom="page">
+              <wp14:pctHeight>0</wp14:pctHeight>
+            </wp14:sizeRelV>
+          </wp:anchor>
+        </w:drawing>
+      </w:r>
       <w:bookmarkEnd w:id="0"/>
+      <w:r>
+        <w:rPr>
+          <w:noProof/>
+          <w:lang w:eastAsia="es-MX"/>
+        </w:rPr>
+        <w:drawing>
+          <wp:anchor distT="0" distB="0" distL="114300" distR="114300" simplePos="0" relativeHeight="251660288" behindDoc="0" locked="0" layoutInCell="1" allowOverlap="1" wp14:anchorId="128AEAF4" wp14:editId="76645A58">
+            <wp:simplePos x="0" y="0"/>
+            <wp:positionH relativeFrom="margin">
+              <wp:posOffset>-423545</wp:posOffset>
+            </wp:positionH>
+            <wp:positionV relativeFrom="paragraph">
+              <wp:posOffset>901700</wp:posOffset>
+            </wp:positionV>
+            <wp:extent cx="4171950" cy="2503170"/>
+            <wp:effectExtent l="0" t="0" r="0" b="0"/>
+            <wp:wrapSquare wrapText="bothSides"/>
+            <wp:docPr id="2" name="Imagen 2" descr="http://files.genial.guru/files/news/part_1/18755/preview-650x390-650-1439205341.jpg"/>
+            <wp:cNvGraphicFramePr>
+              <a:graphicFrameLocks xmlns:a="http://schemas.openxmlformats.org/drawingml/2006/main" noChangeAspect="1"/>
+            </wp:cNvGraphicFramePr>
+            <a:graphic xmlns:a="http://schemas.openxmlformats.org/drawingml/2006/main">
+              <a:graphicData uri="http://schemas.openxmlformats.org/drawingml/2006/picture">
+                <pic:pic xmlns:pic="http://schemas.openxmlformats.org/drawingml/2006/picture">
+                  <pic:nvPicPr>
+                    <pic:cNvPr id="0" name="Picture 1" descr="http://files.genial.guru/files/news/part_1/18755/preview-650x390-650-1439205341.jpg"/>
+                    <pic:cNvPicPr>
+                      <a:picLocks noChangeAspect="1" noChangeArrowheads="1"/>
+                    </pic:cNvPicPr>
+                  </pic:nvPicPr>
+                  <pic:blipFill>
+                    <a:blip r:embed="rId7" cstate="print">
+                      <a:extLst>
+                        <a:ext uri="{28A0092B-C50C-407E-A947-70E740481C1C}">
+                          <a14:useLocalDpi xmlns:a14="http://schemas.microsoft.com/office/drawing/2010/main" val="0"/>
+                        </a:ext>
+                      </a:extLst>
+                    </a:blip>
+                    <a:srcRect/>
+                    <a:stretch>
+                      <a:fillRect/>
+                    </a:stretch>
+                  </pic:blipFill>
+                  <pic:spPr bwMode="auto">
+                    <a:xfrm>
+                      <a:off x="0" y="0"/>
+                      <a:ext cx="4171950" cy="2503170"/>
+                    </a:xfrm>
+                    <a:prstGeom prst="rect">
+                      <a:avLst/>
+                    </a:prstGeom>
+                    <a:noFill/>
+                    <a:ln>
+                      <a:noFill/>
+                    </a:ln>
+                  </pic:spPr>
+                </pic:pic>
+              </a:graphicData>
+            </a:graphic>
+            <wp14:sizeRelH relativeFrom="page">
+              <wp14:pctWidth>0</wp14:pctWidth>
+            </wp14:sizeRelH>
+            <wp14:sizeRelV relativeFrom="page">
+              <wp14:pctHeight>0</wp14:pctHeight>
+            </wp14:sizeRelV>
+          </wp:anchor>
+        </w:drawing>
+      </w:r>
     </w:p>
     <w:sectPr>
-      <w:pgSz w:w="12240" w:h="15840"/>
-      <w:pgMar w:top="1417" w:right="1701" w:bottom="1417" w:left="1701" w:header="708" w:footer="708" w:gutter="0"/>
+      <w:pgSz w:w="15840" w:h="12240" w:orient="landscape"/>
+      <w:pgMar w:top="1701" w:right="1417" w:bottom="1701" w:left="1417" w:header="708" w:footer="708" w:gutter="0"/>
       <w:cols w:space="708"/>
       <w:docGrid w:linePitch="360"/>
     </w:sectPr>
@@ -236,7 +310,7 @@
 </file>
 
 <file path=word/styles.xml><?xml version="1.0" encoding="utf-8"?>
-<w:styles xmlns:mc="http://schemas.openxmlformats.org/markup-compatibility/2006" xmlns:r="http://schemas.openxmlformats.org/officeDocument/2006/relationships" xmlns:w="http://schemas.openxmlformats.org/wordprocessingml/2006/main" xmlns:w14="http://schemas.microsoft.com/office/word/2010/wordml" xmlns:w15="http://schemas.microsoft.com/office/word/2012/wordml" mc:Ignorable="w14 w15">
+<w:styles xmlns:mc="http://schemas.openxmlformats.org/markup-compatibility/2006" xmlns:r="http://schemas.openxmlformats.org/officeDocument/2006/relationships" xmlns:w="http://schemas.openxmlformats.org/wordprocessingml/2006/main" xmlns:w14="http://schemas.microsoft.com/office/word/2010/wordml" xmlns:w15="http://schemas.microsoft.com/office/word/2012/wordml" xmlns:w16se="http://schemas.microsoft.com/office/word/2015/wordml/symex" mc:Ignorable="w14 w15 w16se">
   <w:docDefaults>
     <w:rPrDefault>
       <w:rPr>
@@ -252,7 +326,7 @@
       </w:pPr>
     </w:pPrDefault>
   </w:docDefaults>
-  <w:latentStyles w:defLockedState="0" w:defUIPriority="99" w:defSemiHidden="0" w:defUnhideWhenUsed="0" w:defQFormat="0" w:count="371">
+  <w:latentStyles w:defLockedState="0" w:defUIPriority="99" w:defSemiHidden="0" w:defUnhideWhenUsed="0" w:defQFormat="0" w:count="373">
     <w:lsdException w:name="Normal" w:uiPriority="0" w:qFormat="1"/>
     <w:lsdException w:name="heading 1" w:uiPriority="9" w:qFormat="1"/>
     <w:lsdException w:name="heading 2" w:semiHidden="1" w:uiPriority="9" w:unhideWhenUsed="1" w:qFormat="1"/>
@@ -358,7 +432,6 @@
     <w:lsdException w:name="HTML Sample" w:semiHidden="1" w:unhideWhenUsed="1"/>
     <w:lsdException w:name="HTML Typewriter" w:semiHidden="1" w:unhideWhenUsed="1"/>
     <w:lsdException w:name="HTML Variable" w:semiHidden="1" w:unhideWhenUsed="1"/>
-    <w:lsdException w:name="Normal Table" w:semiHidden="1" w:unhideWhenUsed="1"/>
     <w:lsdException w:name="annotation subject" w:semiHidden="1" w:unhideWhenUsed="1"/>
     <w:lsdException w:name="No List" w:semiHidden="1" w:unhideWhenUsed="1"/>
     <w:lsdException w:name="Outline List 1" w:semiHidden="1" w:unhideWhenUsed="1"/>
@@ -404,11 +477,9 @@
     <w:lsdException w:name="Table Subtle 1" w:semiHidden="1" w:unhideWhenUsed="1"/>
     <w:lsdException w:name="Table Subtle 2" w:semiHidden="1" w:unhideWhenUsed="1"/>
     <w:lsdException w:name="Table Web 1" w:semiHidden="1" w:unhideWhenUsed="1"/>
-    <w:lsdException w:name="Table Web 2" w:semiHidden="1" w:unhideWhenUsed="1"/>
     <w:lsdException w:name="Table Web 3" w:semiHidden="1" w:unhideWhenUsed="1"/>
     <w:lsdException w:name="Balloon Text" w:semiHidden="1" w:unhideWhenUsed="1"/>
     <w:lsdException w:name="Table Grid" w:uiPriority="39"/>
-    <w:lsdException w:name="Table Theme" w:semiHidden="1" w:unhideWhenUsed="1"/>
     <w:lsdException w:name="Placeholder Text" w:semiHidden="1"/>
     <w:lsdException w:name="No Spacing" w:uiPriority="1" w:qFormat="1"/>
     <w:lsdException w:name="Light Shading" w:uiPriority="60"/>
@@ -624,6 +695,8 @@
     <w:lsdException w:name="List Table 5 Dark Accent 6" w:uiPriority="50"/>
     <w:lsdException w:name="List Table 6 Colorful Accent 6" w:uiPriority="51"/>
     <w:lsdException w:name="List Table 7 Colorful Accent 6" w:uiPriority="52"/>
+    <w:lsdException w:name="Mention" w:semiHidden="1" w:unhideWhenUsed="1"/>
+    <w:lsdException w:name="Smart Hyperlink" w:semiHidden="1" w:unhideWhenUsed="1"/>
   </w:latentStyles>
   <w:style w:type="paragraph" w:default="1" w:styleId="Normal">
     <w:name w:val="Normal"/>

</xml_diff>